<commit_message>
Desktop Scaffold, Part of Mobile
Finished the desktop scaffold and started the mobile one
</commit_message>
<xml_diff>
--- a/assets/Box Information/singer_dan_measurements.docx
+++ b/assets/Box Information/singer_dan_measurements.docx
@@ -124,6 +124,19 @@
         <w:rPr>
           <w:lang w:val="en-US"/>
         </w:rPr>
+        <w:t>Header Logo Margin Top: 55px</w:t>
+      </w:r>
+    </w:p>
+    <w:p>
+      <w:pPr>
+        <w:rPr>
+          <w:lang w:val="en-US"/>
+        </w:rPr>
+      </w:pPr>
+      <w:r>
+        <w:rPr>
+          <w:lang w:val="en-US"/>
+        </w:rPr>
         <w:t>Header Nav</w:t>
       </w:r>
       <w:r>
@@ -143,6 +156,37 @@
         <w:rPr>
           <w:lang w:val="en-US"/>
         </w:rPr>
+        <w:t xml:space="preserve">Header </w:t>
+      </w:r>
+      <w:r>
+        <w:rPr>
+          <w:lang w:val="en-US"/>
+        </w:rPr>
+        <w:t>Nav Section 1</w:t>
+      </w:r>
+      <w:r>
+        <w:rPr>
+          <w:lang w:val="en-US"/>
+        </w:rPr>
+        <w:t>:</w:t>
+      </w:r>
+      <w:r>
+        <w:rPr>
+          <w:lang w:val="en-US"/>
+        </w:rPr>
+        <w:t xml:space="preserve"> Margin Top: 55px</w:t>
+      </w:r>
+    </w:p>
+    <w:p>
+      <w:pPr>
+        <w:rPr>
+          <w:lang w:val="en-US"/>
+        </w:rPr>
+      </w:pPr>
+      <w:r>
+        <w:rPr>
+          <w:lang w:val="en-US"/>
+        </w:rPr>
         <w:t>Header Nav</w:t>
       </w:r>
       <w:r>
@@ -162,6 +206,31 @@
         <w:rPr>
           <w:lang w:val="en-US"/>
         </w:rPr>
+        <w:t xml:space="preserve">Header </w:t>
+      </w:r>
+      <w:r>
+        <w:rPr>
+          <w:lang w:val="en-US"/>
+        </w:rPr>
+        <w:t>Nav Section 2</w:t>
+      </w:r>
+      <w:r>
+        <w:rPr>
+          <w:lang w:val="en-US"/>
+        </w:rPr>
+        <w:t xml:space="preserve"> Margin Top: 55px</w:t>
+      </w:r>
+    </w:p>
+    <w:p>
+      <w:pPr>
+        <w:rPr>
+          <w:lang w:val="en-US"/>
+        </w:rPr>
+      </w:pPr>
+      <w:r>
+        <w:rPr>
+          <w:lang w:val="en-US"/>
+        </w:rPr>
         <w:t>Header BG: 1200px X 220px</w:t>
       </w:r>
     </w:p>
@@ -244,6 +313,19 @@
         <w:rPr>
           <w:lang w:val="en-US"/>
         </w:rPr>
+        <w:t>Flavours Text Margin Top: 95px</w:t>
+      </w:r>
+    </w:p>
+    <w:p>
+      <w:pPr>
+        <w:rPr>
+          <w:lang w:val="en-US"/>
+        </w:rPr>
+      </w:pPr>
+      <w:r>
+        <w:rPr>
+          <w:lang w:val="en-US"/>
+        </w:rPr>
         <w:t>Flavour</w:t>
       </w:r>
       <w:r>
@@ -397,6 +479,19 @@
         <w:rPr>
           <w:lang w:val="en-US"/>
         </w:rPr>
+        <w:t>Updates BG: 288px x 600px</w:t>
+      </w:r>
+    </w:p>
+    <w:p>
+      <w:pPr>
+        <w:rPr>
+          <w:lang w:val="en-US"/>
+        </w:rPr>
+      </w:pPr>
+      <w:r>
+        <w:rPr>
+          <w:lang w:val="en-US"/>
+        </w:rPr>
         <w:t>Updates Div: 1200px X 600px</w:t>
       </w:r>
     </w:p>
@@ -410,19 +505,6 @@
         <w:rPr>
           <w:lang w:val="en-US"/>
         </w:rPr>
-        <w:t>Updates BG: 288px x 600px</w:t>
-      </w:r>
-    </w:p>
-    <w:p>
-      <w:pPr>
-        <w:rPr>
-          <w:lang w:val="en-US"/>
-        </w:rPr>
-      </w:pPr>
-      <w:r>
-        <w:rPr>
-          <w:lang w:val="en-US"/>
-        </w:rPr>
         <w:t>Footer Logo: 288px X 110px</w:t>
       </w:r>
     </w:p>
@@ -455,6 +537,7 @@
         <w:rPr>
           <w:lang w:val="en-US"/>
         </w:rPr>
+        <w:lastRenderedPageBreak/>
         <w:t>Footer Social Media Icons Div: 288px X 277px</w:t>
       </w:r>
     </w:p>
@@ -507,20 +590,7 @@
         <w:rPr>
           <w:lang w:val="en-US"/>
         </w:rPr>
-        <w:lastRenderedPageBreak/>
-        <w:t xml:space="preserve">Contact Form </w:t>
-      </w:r>
-      <w:r>
-        <w:rPr>
-          <w:lang w:val="en-US"/>
-        </w:rPr>
-        <w:t>Email</w:t>
-      </w:r>
-      <w:r>
-        <w:rPr>
-          <w:lang w:val="en-US"/>
-        </w:rPr>
-        <w:t>: 288px X 40px</w:t>
+        <w:t>Contact Form Email: 288px X 40px</w:t>
       </w:r>
     </w:p>
     <w:p>
@@ -547,6 +617,19 @@
           <w:lang w:val="en-US"/>
         </w:rPr>
         <w:t>Footer BG: 1200px X 530px</w:t>
+      </w:r>
+    </w:p>
+    <w:p>
+      <w:pPr>
+        <w:rPr>
+          <w:lang w:val="en-US"/>
+        </w:rPr>
+      </w:pPr>
+      <w:r>
+        <w:rPr>
+          <w:lang w:val="en-US"/>
+        </w:rPr>
+        <w:t>Web Page Size: 1200px X 4107px+</w:t>
       </w:r>
     </w:p>
     <w:p>
@@ -615,10 +698,7 @@
     </w:p>
     <w:p>
       <w:r>
-        <w:t>Header</w:t>
-      </w:r>
-      <w:r>
-        <w:t xml:space="preserve"> BG: 428px X 220px</w:t>
+        <w:t>Header BG: 428px X 220px</w:t>
       </w:r>
     </w:p>
     <w:p>
@@ -628,6 +708,11 @@
     </w:p>
     <w:p>
       <w:r>
+        <w:t>Visual Appeal Image: 428px X 527px</w:t>
+      </w:r>
+    </w:p>
+    <w:p>
+      <w:r>
         <w:t>Flavours Image: 428px X 260px</w:t>
       </w:r>
     </w:p>
@@ -736,6 +821,7 @@
     </w:p>
     <w:p>
       <w:r>
+        <w:lastRenderedPageBreak/>
         <w:t>Updates Area x3: 208px X 400px</w:t>
       </w:r>
     </w:p>
@@ -766,7 +852,6 @@
     </w:p>
     <w:p>
       <w:r>
-        <w:lastRenderedPageBreak/>
         <w:t>Contact Form Preferred Name: 208px X 30px</w:t>
       </w:r>
     </w:p>
@@ -778,6 +863,11 @@
     <w:p>
       <w:r>
         <w:t>Contact Form Text Area: 208px X 100px</w:t>
+      </w:r>
+    </w:p>
+    <w:p>
+      <w:r>
+        <w:t>Web Page Size: 428px X 4800px+</w:t>
       </w:r>
     </w:p>
     <w:p/>
@@ -803,12 +893,28 @@
     </w:p>
     <w:p>
       <w:r>
-        <w:t>Margin Between Divs: 20px</w:t>
+        <w:t xml:space="preserve">Margin Between </w:t>
+      </w:r>
+      <w:r>
+        <w:t>Sections</w:t>
+      </w:r>
+      <w:r>
+        <w:t>: 20px</w:t>
       </w:r>
     </w:p>
     <w:p>
       <w:r>
         <w:t>Margin Between Elements: 20px</w:t>
+      </w:r>
+    </w:p>
+    <w:p>
+      <w:r>
+        <w:t>Viewport Height Desktop: 1080px</w:t>
+      </w:r>
+    </w:p>
+    <w:p>
+      <w:r>
+        <w:t>Viewport Height Mobile: 812px</w:t>
       </w:r>
     </w:p>
     <w:p>

</xml_diff>

<commit_message>
Desktop and Mobile Scaffolds
Finished scaffolds
</commit_message>
<xml_diff>
--- a/assets/Box Information/singer_dan_measurements.docx
+++ b/assets/Box Information/singer_dan_measurements.docx
@@ -483,11 +483,6 @@
       </w:r>
     </w:p>
     <w:p>
-      <w:pPr>
-        <w:rPr>
-          <w:lang w:val="en-US"/>
-        </w:rPr>
-      </w:pPr>
       <w:r>
         <w:rPr>
           <w:lang w:val="en-US"/>
@@ -827,6 +822,20 @@
     </w:p>
     <w:p>
       <w:r>
+        <w:t xml:space="preserve">Updates Opaque Div: 428px </w:t>
+      </w:r>
+      <w:r>
+        <w:t>X</w:t>
+      </w:r>
+      <w:r>
+        <w:t xml:space="preserve"> 1242</w:t>
+      </w:r>
+      <w:r>
+        <w:t>px</w:t>
+      </w:r>
+    </w:p>
+    <w:p>
+      <w:r>
         <w:t>Footer Logo: 207px X 110px</w:t>
       </w:r>
     </w:p>
@@ -863,6 +872,16 @@
     <w:p>
       <w:r>
         <w:t>Contact Form Text Area: 208px X 100px</w:t>
+      </w:r>
+    </w:p>
+    <w:p>
+      <w:r>
+        <w:t>Submit Button: 60px X 30px</w:t>
+      </w:r>
+    </w:p>
+    <w:p>
+      <w:r>
+        <w:t>Footer BG: 428px X 769px</w:t>
       </w:r>
     </w:p>
     <w:p>

</xml_diff>